<commit_message>
Time recording, Stueckliste, Requirements Specification
</commit_message>
<xml_diff>
--- a/Documentation/ProjectDocumentation/RequirementsSpecification.docx
+++ b/Documentation/ProjectDocumentation/RequirementsSpecification.docx
@@ -1743,6 +1743,8 @@
         <w:pStyle w:val="berschrift2"/>
       </w:pPr>
       <w:bookmarkStart w:id="3" w:name="_Toc483750565"/>
+      <w:bookmarkStart w:id="4" w:name="_GoBack"/>
+      <w:bookmarkEnd w:id="4"/>
       <w:r>
         <w:t>Zweck des Dokuments</w:t>
       </w:r>
@@ -1752,12 +1754,10 @@
       <w:pPr>
         <w:pStyle w:val="berschrift2"/>
       </w:pPr>
-      <w:bookmarkStart w:id="4" w:name="_Toc483750566"/>
+      <w:bookmarkStart w:id="5" w:name="_Toc483750566"/>
       <w:r>
         <w:t>Gültigkeit des Dokuments</w:t>
       </w:r>
-      <w:bookmarkStart w:id="5" w:name="_GoBack"/>
-      <w:bookmarkEnd w:id="4"/>
       <w:bookmarkEnd w:id="5"/>
     </w:p>
     <w:p>
@@ -3088,42 +3088,15 @@
                                     <w:sz w:val="18"/>
                                     <w:lang w:val="de-AT"/>
                                   </w:rPr>
-                                  <w:t xml:space="preserve">FH-Prof. DI Stephan </w:t>
+                                  <w:t>Dipl. Ing. Dr.</w:t>
                                 </w:r>
-                                <w:proofErr w:type="spellStart"/>
                                 <w:r>
                                   <w:rPr>
                                     <w:sz w:val="18"/>
                                     <w:lang w:val="de-AT"/>
                                   </w:rPr>
-                                  <w:t>Selinger</w:t>
+                                  <w:t xml:space="preserve"> Erik Sonnleitner</w:t>
                                 </w:r>
-                                <w:proofErr w:type="spellEnd"/>
-                              </w:p>
-                              <w:p>
-                                <w:pPr>
-                                  <w:jc w:val="center"/>
-                                  <w:rPr>
-                                    <w:sz w:val="18"/>
-                                    <w:lang w:val="de-AT"/>
-                                  </w:rPr>
-                                </w:pPr>
-                                <w:r>
-                                  <w:rPr>
-                                    <w:sz w:val="18"/>
-                                    <w:lang w:val="de-AT"/>
-                                  </w:rPr>
-                                  <w:t xml:space="preserve">FH-Prof. Dr.-Ing. Jens </w:t>
-                                </w:r>
-                                <w:proofErr w:type="spellStart"/>
-                                <w:r>
-                                  <w:rPr>
-                                    <w:sz w:val="18"/>
-                                    <w:lang w:val="de-AT"/>
-                                  </w:rPr>
-                                  <w:t>Krösche</w:t>
-                                </w:r>
-                                <w:proofErr w:type="spellEnd"/>
                               </w:p>
                             </w:txbxContent>
                           </wps:txbx>
@@ -3220,42 +3193,15 @@
                               <w:sz w:val="18"/>
                               <w:lang w:val="de-AT"/>
                             </w:rPr>
-                            <w:t xml:space="preserve">FH-Prof. DI Stephan </w:t>
+                            <w:t>Dipl. Ing. Dr.</w:t>
                           </w:r>
-                          <w:proofErr w:type="spellStart"/>
                           <w:r>
                             <w:rPr>
                               <w:sz w:val="18"/>
                               <w:lang w:val="de-AT"/>
                             </w:rPr>
-                            <w:t>Selinger</w:t>
+                            <w:t xml:space="preserve"> Erik Sonnleitner</w:t>
                           </w:r>
-                          <w:proofErr w:type="spellEnd"/>
-                        </w:p>
-                        <w:p>
-                          <w:pPr>
-                            <w:jc w:val="center"/>
-                            <w:rPr>
-                              <w:sz w:val="18"/>
-                              <w:lang w:val="de-AT"/>
-                            </w:rPr>
-                          </w:pPr>
-                          <w:r>
-                            <w:rPr>
-                              <w:sz w:val="18"/>
-                              <w:lang w:val="de-AT"/>
-                            </w:rPr>
-                            <w:t xml:space="preserve">FH-Prof. Dr.-Ing. Jens </w:t>
-                          </w:r>
-                          <w:proofErr w:type="spellStart"/>
-                          <w:r>
-                            <w:rPr>
-                              <w:sz w:val="18"/>
-                              <w:lang w:val="de-AT"/>
-                            </w:rPr>
-                            <w:t>Krösche</w:t>
-                          </w:r>
-                          <w:proofErr w:type="spellEnd"/>
                         </w:p>
                       </w:txbxContent>
                     </v:textbox>
@@ -3472,7 +3418,7 @@
           </mc:Choice>
           <mc:Fallback>
             <w:pict>
-              <v:shapetype w14:anchorId="3E59E957" id="_x0000_t32" coordsize="21600,21600" o:spt="32" o:oned="t" path="m,l21600,21600e" filled="f">
+              <v:shapetype w14:anchorId="2F9101A2" id="_x0000_t32" coordsize="21600,21600" o:spt="32" o:oned="t" path="m,l21600,21600e" filled="f">
                 <v:path arrowok="t" fillok="f" o:connecttype="none"/>
                 <o:lock v:ext="edit" shapetype="t"/>
               </v:shapetype>
@@ -3556,7 +3502,7 @@
           </mc:Choice>
           <mc:Fallback>
             <w:pict>
-              <v:shape w14:anchorId="3500835A" id="Gerade Verbindung mit Pfeil 29" o:spid="_x0000_s1026" type="#_x0000_t32" style="position:absolute;margin-left:148.45pt;margin-top:21.5pt;width:36.25pt;height:46.7pt;z-index:251611136;visibility:visible;mso-wrap-style:square;mso-width-percent:0;mso-height-percent:0;mso-wrap-distance-left:9pt;mso-wrap-distance-top:0;mso-wrap-distance-right:9pt;mso-wrap-distance-bottom:0;mso-position-horizontal:absolute;mso-position-horizontal-relative:margin;mso-position-vertical:absolute;mso-position-vertical-relative:text;mso-width-percent:0;mso-height-percent:0;mso-width-relative:margin;mso-height-relative:margin" o:gfxdata="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" strokecolor="black [3200]" strokeweight="3pt">
+              <v:shape w14:anchorId="7A498BAF" id="Gerade Verbindung mit Pfeil 29" o:spid="_x0000_s1026" type="#_x0000_t32" style="position:absolute;margin-left:148.45pt;margin-top:21.5pt;width:36.25pt;height:46.7pt;z-index:251611136;visibility:visible;mso-wrap-style:square;mso-width-percent:0;mso-height-percent:0;mso-wrap-distance-left:9pt;mso-wrap-distance-top:0;mso-wrap-distance-right:9pt;mso-wrap-distance-bottom:0;mso-position-horizontal:absolute;mso-position-horizontal-relative:margin;mso-position-vertical:absolute;mso-position-vertical-relative:text;mso-width-percent:0;mso-height-percent:0;mso-width-relative:margin;mso-height-relative:margin" o:gfxdata="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" strokecolor="black [3200]" strokeweight="3pt">
                 <v:stroke startarrow="block" endarrow="block"/>
                 <v:shadow on="t" color="black" opacity="22937f" origin=",.5" offset="0,.63889mm"/>
                 <w10:wrap anchorx="margin"/>
@@ -3978,6 +3924,7 @@
           </w:tcPr>
           <w:p>
             <w:pPr>
+              <w:spacing w:before="0"/>
               <w:rPr>
                 <w:b/>
               </w:rPr>
@@ -3986,16 +3933,8 @@
               <w:rPr>
                 <w:b/>
               </w:rPr>
-              <w:t xml:space="preserve">FH-Prof. DI Stephan </w:t>
+              <w:t>Dipl. Ing. Dr. Erik Sonnleitner</w:t>
             </w:r>
-            <w:proofErr w:type="spellStart"/>
-            <w:r>
-              <w:rPr>
-                <w:b/>
-              </w:rPr>
-              <w:t>Selinger</w:t>
-            </w:r>
-            <w:proofErr w:type="spellEnd"/>
           </w:p>
           <w:p>
             <w:pPr>
@@ -4009,7 +3948,9 @@
             </w:r>
             <w:r>
               <w:tab/>
-              <w:t>+43 5 0804 22822</w:t>
+            </w:r>
+            <w:r>
+              <w:t>+43 5 0804 22823</w:t>
             </w:r>
           </w:p>
           <w:p>
@@ -4027,71 +3968,9 @@
             </w:r>
             <w:r>
               <w:tab/>
-              <w:t>stephan.selinger@fh-hagenberg.at</w:t>
-            </w:r>
-          </w:p>
-        </w:tc>
-      </w:tr>
-      <w:tr>
-        <w:tc>
-          <w:tcPr>
-            <w:tcW w:w="8645" w:type="dxa"/>
-          </w:tcPr>
-          <w:p>
-            <w:pPr>
-              <w:spacing w:before="0"/>
-              <w:rPr>
-                <w:b/>
-              </w:rPr>
-            </w:pPr>
-            <w:r>
-              <w:rPr>
-                <w:b/>
-              </w:rPr>
-              <w:t xml:space="preserve">FH-Prof. Dr.-Ing. Jens </w:t>
-            </w:r>
-            <w:proofErr w:type="spellStart"/>
-            <w:r>
-              <w:rPr>
-                <w:b/>
-              </w:rPr>
-              <w:t>Krösche</w:t>
-            </w:r>
-            <w:proofErr w:type="spellEnd"/>
-          </w:p>
-          <w:p>
-            <w:pPr>
-              <w:spacing w:before="0"/>
-            </w:pPr>
-            <w:r>
-              <w:t>Telefon:</w:t>
             </w:r>
             <w:r>
-              <w:tab/>
-            </w:r>
-            <w:r>
-              <w:tab/>
-            </w:r>
-            <w:r>
-              <w:t>+43 5 0804 22821</w:t>
-            </w:r>
-          </w:p>
-          <w:p>
-            <w:pPr>
-              <w:spacing w:before="0"/>
-            </w:pPr>
-            <w:r>
-              <w:t>E-Mail:</w:t>
-            </w:r>
-            <w:r>
-              <w:tab/>
-            </w:r>
-            <w:r>
-              <w:tab/>
-            </w:r>
-            <w:r>
-              <w:tab/>
-              <w:t>jens.kroesche@fh-hagenberg.at</w:t>
+              <w:t>erik.sonnleitner@fh-hagenberg.at</w:t>
             </w:r>
           </w:p>
         </w:tc>
@@ -4397,35 +4276,38 @@
       </w:pPr>
       <w:bookmarkStart w:id="16" w:name="_Toc483750577"/>
       <w:r>
+        <w:t>Vorgaben zu Hardware und Software</w:t>
+      </w:r>
+      <w:bookmarkEnd w:id="16"/>
+    </w:p>
+    <w:p>
+      <w:r>
+        <w:t>Grundbaustein für d</w:t>
+      </w:r>
+      <w:r>
+        <w:t xml:space="preserve">as System ist </w:t>
+      </w:r>
+      <w:r>
+        <w:t xml:space="preserve">eine browserabhängige Anwendung, die </w:t>
+      </w:r>
+      <w:r>
+        <w:t>vorrangig von einem PC/Notebook</w:t>
+      </w:r>
+      <w:r>
+        <w:t xml:space="preserve"> aus</w:t>
+      </w:r>
+      <w:r>
+        <w:t xml:space="preserve"> benutzt</w:t>
+      </w:r>
+      <w:r>
+        <w:t xml:space="preserve"> wird</w:t>
+      </w:r>
+      <w:r>
+        <w:t>. Fokussiert wird die Nutzung über alle Be</w:t>
+      </w:r>
+      <w:r>
         <w:lastRenderedPageBreak/>
-        <w:t>Vorgaben zu Hardware und Software</w:t>
-      </w:r>
-      <w:bookmarkEnd w:id="16"/>
-    </w:p>
-    <w:p>
-      <w:r>
-        <w:t>Grundbaustein für d</w:t>
-      </w:r>
-      <w:r>
-        <w:t xml:space="preserve">as System ist </w:t>
-      </w:r>
-      <w:r>
-        <w:t xml:space="preserve">eine browserabhängige Anwendung, die </w:t>
-      </w:r>
-      <w:r>
-        <w:t>vorrangig von einem PC/Notebook</w:t>
-      </w:r>
-      <w:r>
-        <w:t xml:space="preserve"> aus</w:t>
-      </w:r>
-      <w:r>
-        <w:t xml:space="preserve"> benutzt</w:t>
-      </w:r>
-      <w:r>
-        <w:t xml:space="preserve"> wird</w:t>
-      </w:r>
-      <w:r>
-        <w:t>. Fokussiert wird die Nutzung über alle Betriebssysteme</w:t>
+        <w:t>triebssysteme</w:t>
       </w:r>
       <w:r>
         <w:t>, wobei keine Internetanbindung erforderlich ist</w:t>
@@ -5043,7 +4925,7 @@
           </mc:Choice>
           <mc:Fallback>
             <w:pict>
-              <v:rect w14:anchorId="544B77BC" id="Rechteck 11" o:spid="_x0000_s1026" style="position:absolute;margin-left:406.25pt;margin-top:52.8pt;width:13pt;height:13pt;z-index:251623424;visibility:visible;mso-wrap-style:square;mso-wrap-distance-left:9pt;mso-wrap-distance-top:0;mso-wrap-distance-right:9pt;mso-wrap-distance-bottom:0;mso-position-horizontal:absolute;mso-position-horizontal-relative:text;mso-position-vertical:absolute;mso-position-vertical-relative:text;v-text-anchor:middle" o:gfxdata="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" filled="f" strokecolor="#243f60 [1604]" strokeweight="2pt"/>
+              <v:rect w14:anchorId="61B261BF" id="Rechteck 11" o:spid="_x0000_s1026" style="position:absolute;margin-left:406.25pt;margin-top:52.8pt;width:13pt;height:13pt;z-index:251623424;visibility:visible;mso-wrap-style:square;mso-wrap-distance-left:9pt;mso-wrap-distance-top:0;mso-wrap-distance-right:9pt;mso-wrap-distance-bottom:0;mso-position-horizontal:absolute;mso-position-horizontal-relative:text;mso-position-vertical:absolute;mso-position-vertical-relative:text;v-text-anchor:middle" o:gfxdata="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" filled="f" strokecolor="#243f60 [1604]" strokeweight="2pt"/>
             </w:pict>
           </mc:Fallback>
         </mc:AlternateContent>
@@ -5415,7 +5297,7 @@
           </mc:Choice>
           <mc:Fallback>
             <w:pict>
-              <v:rect w14:anchorId="2A3D1006" id="Rechteck 55" o:spid="_x0000_s1026" style="position:absolute;margin-left:391.2pt;margin-top:53.1pt;width:13pt;height:13pt;z-index:251180032;visibility:visible;mso-wrap-style:square;mso-wrap-distance-left:9pt;mso-wrap-distance-top:0;mso-wrap-distance-right:9pt;mso-wrap-distance-bottom:0;mso-position-horizontal:absolute;mso-position-horizontal-relative:text;mso-position-vertical:absolute;mso-position-vertical-relative:text;v-text-anchor:middle" o:gfxdata="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" filled="f" strokecolor="#243f60 [1604]" strokeweight="2pt"/>
+              <v:rect w14:anchorId="69E87349" id="Rechteck 55" o:spid="_x0000_s1026" style="position:absolute;margin-left:391.2pt;margin-top:53.1pt;width:13pt;height:13pt;z-index:251180032;visibility:visible;mso-wrap-style:square;mso-wrap-distance-left:9pt;mso-wrap-distance-top:0;mso-wrap-distance-right:9pt;mso-wrap-distance-bottom:0;mso-position-horizontal:absolute;mso-position-horizontal-relative:text;mso-position-vertical:absolute;mso-position-vertical-relative:text;v-text-anchor:middle" o:gfxdata="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" filled="f" strokecolor="#243f60 [1604]" strokeweight="2pt"/>
             </w:pict>
           </mc:Fallback>
         </mc:AlternateContent>
@@ -5751,7 +5633,7 @@
           </mc:Choice>
           <mc:Fallback>
             <w:pict>
-              <v:rect w14:anchorId="54D9686F" id="Rechteck 77" o:spid="_x0000_s1026" style="position:absolute;margin-left:393.8pt;margin-top:53.55pt;width:13pt;height:13pt;z-index:251451392;visibility:visible;mso-wrap-style:square;mso-wrap-distance-left:9pt;mso-wrap-distance-top:0;mso-wrap-distance-right:9pt;mso-wrap-distance-bottom:0;mso-position-horizontal:absolute;mso-position-horizontal-relative:text;mso-position-vertical:absolute;mso-position-vertical-relative:text;v-text-anchor:middle" o:gfxdata="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" filled="f" strokecolor="#243f60 [1604]" strokeweight="2pt"/>
+              <v:rect w14:anchorId="3A4C6867" id="Rechteck 77" o:spid="_x0000_s1026" style="position:absolute;margin-left:393.8pt;margin-top:53.55pt;width:13pt;height:13pt;z-index:251451392;visibility:visible;mso-wrap-style:square;mso-wrap-distance-left:9pt;mso-wrap-distance-top:0;mso-wrap-distance-right:9pt;mso-wrap-distance-bottom:0;mso-position-horizontal:absolute;mso-position-horizontal-relative:text;mso-position-vertical:absolute;mso-position-vertical-relative:text;v-text-anchor:middle" o:gfxdata="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" filled="f" strokecolor="#243f60 [1604]" strokeweight="2pt"/>
             </w:pict>
           </mc:Fallback>
         </mc:AlternateContent>
@@ -5925,7 +5807,7 @@
           </mc:Choice>
           <mc:Fallback>
             <w:pict>
-              <v:rect w14:anchorId="73FEDAC8" id="Rechteck 74" o:spid="_x0000_s1026" style="position:absolute;margin-left:406.85pt;margin-top:53.8pt;width:13pt;height:13pt;z-index:251332608;visibility:visible;mso-wrap-style:square;mso-wrap-distance-left:9pt;mso-wrap-distance-top:0;mso-wrap-distance-right:9pt;mso-wrap-distance-bottom:0;mso-position-horizontal:absolute;mso-position-horizontal-relative:text;mso-position-vertical:absolute;mso-position-vertical-relative:text;v-text-anchor:middle" o:gfxdata="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" filled="f" strokecolor="#243f60 [1604]" strokeweight="2pt"/>
+              <v:rect w14:anchorId="23A95AD7" id="Rechteck 74" o:spid="_x0000_s1026" style="position:absolute;margin-left:406.85pt;margin-top:53.8pt;width:13pt;height:13pt;z-index:251332608;visibility:visible;mso-wrap-style:square;mso-wrap-distance-left:9pt;mso-wrap-distance-top:0;mso-wrap-distance-right:9pt;mso-wrap-distance-bottom:0;mso-position-horizontal:absolute;mso-position-horizontal-relative:text;mso-position-vertical:absolute;mso-position-vertical-relative:text;v-text-anchor:middle" o:gfxdata="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" filled="f" strokecolor="#243f60 [1604]" strokeweight="2pt"/>
             </w:pict>
           </mc:Fallback>
         </mc:AlternateContent>
@@ -6268,7 +6150,7 @@
           </mc:Choice>
           <mc:Fallback>
             <w:pict>
-              <v:rect w14:anchorId="2C035AD6" id="Rechteck 82" o:spid="_x0000_s1026" style="position:absolute;margin-left:10.35pt;margin-top:196.75pt;width:36pt;height:29pt;z-index:251604992;visibility:visible;mso-wrap-style:square;mso-width-percent:0;mso-height-percent:0;mso-wrap-distance-left:9pt;mso-wrap-distance-top:0;mso-wrap-distance-right:9pt;mso-wrap-distance-bottom:0;mso-position-horizontal:absolute;mso-position-horizontal-relative:text;mso-position-vertical:absolute;mso-position-vertical-relative:text;mso-width-percent:0;mso-height-percent:0;mso-width-relative:margin;mso-height-relative:margin;v-text-anchor:middle" o:gfxdata="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" filled="f" strokecolor="#243f60 [1604]" strokeweight="2pt"/>
+              <v:rect w14:anchorId="6B0919DE" id="Rechteck 82" o:spid="_x0000_s1026" style="position:absolute;margin-left:10.35pt;margin-top:196.75pt;width:36pt;height:29pt;z-index:251604992;visibility:visible;mso-wrap-style:square;mso-width-percent:0;mso-height-percent:0;mso-wrap-distance-left:9pt;mso-wrap-distance-top:0;mso-wrap-distance-right:9pt;mso-wrap-distance-bottom:0;mso-position-horizontal:absolute;mso-position-horizontal-relative:text;mso-position-vertical:absolute;mso-position-vertical-relative:text;mso-width-percent:0;mso-height-percent:0;mso-width-relative:margin;mso-height-relative:margin;v-text-anchor:middle" o:gfxdata="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" filled="f" strokecolor="#243f60 [1604]" strokeweight="2pt"/>
             </w:pict>
           </mc:Fallback>
         </mc:AlternateContent>
@@ -6544,7 +6426,7 @@
           </mc:Choice>
           <mc:Fallback>
             <w:pict>
-              <v:rect w14:anchorId="4587C061" id="Rechteck 79" o:spid="_x0000_s1026" style="position:absolute;margin-left:10.35pt;margin-top:186.05pt;width:36pt;height:10.75pt;z-index:251542528;visibility:visible;mso-wrap-style:square;mso-width-percent:0;mso-height-percent:0;mso-wrap-distance-left:9pt;mso-wrap-distance-top:0;mso-wrap-distance-right:9pt;mso-wrap-distance-bottom:0;mso-position-horizontal:absolute;mso-position-horizontal-relative:text;mso-position-vertical:absolute;mso-position-vertical-relative:text;mso-width-percent:0;mso-height-percent:0;mso-width-relative:margin;mso-height-relative:margin;v-text-anchor:middle" o:gfxdata="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" filled="f" strokecolor="#243f60 [1604]" strokeweight="2pt"/>
+              <v:rect w14:anchorId="6FBB0E45" id="Rechteck 79" o:spid="_x0000_s1026" style="position:absolute;margin-left:10.35pt;margin-top:186.05pt;width:36pt;height:10.75pt;z-index:251542528;visibility:visible;mso-wrap-style:square;mso-width-percent:0;mso-height-percent:0;mso-wrap-distance-left:9pt;mso-wrap-distance-top:0;mso-wrap-distance-right:9pt;mso-wrap-distance-bottom:0;mso-position-horizontal:absolute;mso-position-horizontal-relative:text;mso-position-vertical:absolute;mso-position-vertical-relative:text;mso-width-percent:0;mso-height-percent:0;mso-width-relative:margin;mso-height-relative:margin;v-text-anchor:middle" o:gfxdata="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" filled="f" strokecolor="#243f60 [1604]" strokeweight="2pt"/>
             </w:pict>
           </mc:Fallback>
         </mc:AlternateContent>
@@ -6897,7 +6779,7 @@
           </mc:Choice>
           <mc:Fallback>
             <w:pict>
-              <v:rect w14:anchorId="12BFA564" id="Rechteck 95" o:spid="_x0000_s1026" style="position:absolute;margin-left:145.65pt;margin-top:196.15pt;width:36pt;height:29pt;z-index:252014592;visibility:visible;mso-wrap-style:square;mso-width-percent:0;mso-height-percent:0;mso-wrap-distance-left:9pt;mso-wrap-distance-top:0;mso-wrap-distance-right:9pt;mso-wrap-distance-bottom:0;mso-position-horizontal:absolute;mso-position-horizontal-relative:text;mso-position-vertical:absolute;mso-position-vertical-relative:text;mso-width-percent:0;mso-height-percent:0;mso-width-relative:margin;mso-height-relative:margin;v-text-anchor:middle" o:gfxdata="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" filled="f" strokecolor="#243f60 [1604]" strokeweight="2pt"/>
+              <v:rect w14:anchorId="16CDE590" id="Rechteck 95" o:spid="_x0000_s1026" style="position:absolute;margin-left:145.65pt;margin-top:196.15pt;width:36pt;height:29pt;z-index:252014592;visibility:visible;mso-wrap-style:square;mso-width-percent:0;mso-height-percent:0;mso-wrap-distance-left:9pt;mso-wrap-distance-top:0;mso-wrap-distance-right:9pt;mso-wrap-distance-bottom:0;mso-position-horizontal:absolute;mso-position-horizontal-relative:text;mso-position-vertical:absolute;mso-position-vertical-relative:text;mso-width-percent:0;mso-height-percent:0;mso-width-relative:margin;mso-height-relative:margin;v-text-anchor:middle" o:gfxdata="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" filled="f" strokecolor="#243f60 [1604]" strokeweight="2pt"/>
             </w:pict>
           </mc:Fallback>
         </mc:AlternateContent>
@@ -7173,7 +7055,7 @@
           </mc:Choice>
           <mc:Fallback>
             <w:pict>
-              <v:rect w14:anchorId="04163A4A" id="Rechteck 83" o:spid="_x0000_s1026" style="position:absolute;margin-left:10.9pt;margin-top:187.85pt;width:36pt;height:10.7pt;z-index:251716608;visibility:visible;mso-wrap-style:square;mso-width-percent:0;mso-height-percent:0;mso-wrap-distance-left:9pt;mso-wrap-distance-top:0;mso-wrap-distance-right:9pt;mso-wrap-distance-bottom:0;mso-position-horizontal:absolute;mso-position-horizontal-relative:text;mso-position-vertical:absolute;mso-position-vertical-relative:text;mso-width-percent:0;mso-height-percent:0;mso-width-relative:margin;mso-height-relative:margin;v-text-anchor:middle" o:gfxdata="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" filled="f" strokecolor="#243f60 [1604]" strokeweight="2pt"/>
+              <v:rect w14:anchorId="5FE5402F" id="Rechteck 83" o:spid="_x0000_s1026" style="position:absolute;margin-left:10.9pt;margin-top:187.85pt;width:36pt;height:10.7pt;z-index:251716608;visibility:visible;mso-wrap-style:square;mso-width-percent:0;mso-height-percent:0;mso-wrap-distance-left:9pt;mso-wrap-distance-top:0;mso-wrap-distance-right:9pt;mso-wrap-distance-bottom:0;mso-position-horizontal:absolute;mso-position-horizontal-relative:text;mso-position-vertical:absolute;mso-position-vertical-relative:text;mso-width-percent:0;mso-height-percent:0;mso-width-relative:margin;mso-height-relative:margin;v-text-anchor:middle" o:gfxdata="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" filled="f" strokecolor="#243f60 [1604]" strokeweight="2pt"/>
             </w:pict>
           </mc:Fallback>
         </mc:AlternateContent>
@@ -7422,7 +7304,7 @@
           </mc:Choice>
           <mc:Fallback>
             <w:pict>
-              <v:rect w14:anchorId="445CA7C3" id="Rechteck 97" o:spid="_x0000_s1026" style="position:absolute;margin-left:406.7pt;margin-top:53.25pt;width:13pt;height:13pt;z-index:252119040;visibility:visible;mso-wrap-style:square;mso-wrap-distance-left:9pt;mso-wrap-distance-top:0;mso-wrap-distance-right:9pt;mso-wrap-distance-bottom:0;mso-position-horizontal:absolute;mso-position-horizontal-relative:text;mso-position-vertical:absolute;mso-position-vertical-relative:text;v-text-anchor:middle" o:gfxdata="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" filled="f" strokecolor="#243f60 [1604]" strokeweight="2pt"/>
+              <v:rect w14:anchorId="0D569AE0" id="Rechteck 97" o:spid="_x0000_s1026" style="position:absolute;margin-left:406.7pt;margin-top:53.25pt;width:13pt;height:13pt;z-index:252119040;visibility:visible;mso-wrap-style:square;mso-wrap-distance-left:9pt;mso-wrap-distance-top:0;mso-wrap-distance-right:9pt;mso-wrap-distance-bottom:0;mso-position-horizontal:absolute;mso-position-horizontal-relative:text;mso-position-vertical:absolute;mso-position-vertical-relative:text;v-text-anchor:middle" o:gfxdata="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" filled="f" strokecolor="#243f60 [1604]" strokeweight="2pt"/>
             </w:pict>
           </mc:Fallback>
         </mc:AlternateContent>
@@ -7672,7 +7554,7 @@
           </mc:Choice>
           <mc:Fallback>
             <w:pict>
-              <v:rect w14:anchorId="47A58961" id="Rechteck 99" o:spid="_x0000_s1026" style="position:absolute;margin-left:388.85pt;margin-top:53.35pt;width:13pt;height:13pt;z-index:252205056;visibility:visible;mso-wrap-style:square;mso-wrap-distance-left:9pt;mso-wrap-distance-top:0;mso-wrap-distance-right:9pt;mso-wrap-distance-bottom:0;mso-position-horizontal:absolute;mso-position-horizontal-relative:text;mso-position-vertical:absolute;mso-position-vertical-relative:text;v-text-anchor:middle" o:gfxdata="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" filled="f" strokecolor="#243f60 [1604]" strokeweight="2pt"/>
+              <v:rect w14:anchorId="6288B7E7" id="Rechteck 99" o:spid="_x0000_s1026" style="position:absolute;margin-left:388.85pt;margin-top:53.35pt;width:13pt;height:13pt;z-index:252205056;visibility:visible;mso-wrap-style:square;mso-wrap-distance-left:9pt;mso-wrap-distance-top:0;mso-wrap-distance-right:9pt;mso-wrap-distance-bottom:0;mso-position-horizontal:absolute;mso-position-horizontal-relative:text;mso-position-vertical:absolute;mso-position-vertical-relative:text;v-text-anchor:middle" o:gfxdata="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" filled="f" strokecolor="#243f60 [1604]" strokeweight="2pt"/>
             </w:pict>
           </mc:Fallback>
         </mc:AlternateContent>
@@ -12096,14 +11978,27 @@
     <w:r>
       <w:instrText xml:space="preserve"> IF  </w:instrText>
     </w:r>
-    <w:fldSimple w:instr=" STYLEREF &quot;Überschrift 1&quot; \n \* MERGEFORMAT ">
-      <w:r>
-        <w:rPr>
-          <w:noProof/>
-        </w:rPr>
-        <w:instrText>1</w:instrText>
-      </w:r>
-    </w:fldSimple>
+    <w:r>
+      <w:fldChar w:fldCharType="begin"/>
+    </w:r>
+    <w:r>
+      <w:instrText xml:space="preserve"> STYLEREF "Überschrift 1" \n \* MERGEFORMAT </w:instrText>
+    </w:r>
+    <w:r>
+      <w:fldChar w:fldCharType="separate"/>
+    </w:r>
+    <w:r>
+      <w:rPr>
+        <w:noProof/>
+      </w:rPr>
+      <w:instrText>1</w:instrText>
+    </w:r>
+    <w:r>
+      <w:rPr>
+        <w:noProof/>
+      </w:rPr>
+      <w:fldChar w:fldCharType="end"/>
+    </w:r>
     <w:r>
       <w:instrText xml:space="preserve">&lt;&gt;"0" </w:instrText>
     </w:r>
@@ -12113,14 +12008,27 @@
     <w:r>
       <w:instrText xml:space="preserve"> QUOTE </w:instrText>
     </w:r>
-    <w:fldSimple w:instr=" STYLEREF &quot;Überschrift 1&quot; \n \* MERGEFORMAT ">
-      <w:r>
-        <w:rPr>
-          <w:noProof/>
-        </w:rPr>
-        <w:instrText>1</w:instrText>
-      </w:r>
-    </w:fldSimple>
+    <w:r>
+      <w:fldChar w:fldCharType="begin"/>
+    </w:r>
+    <w:r>
+      <w:instrText xml:space="preserve"> STYLEREF "Überschrift 1" \n \* MERGEFORMAT </w:instrText>
+    </w:r>
+    <w:r>
+      <w:fldChar w:fldCharType="separate"/>
+    </w:r>
+    <w:r>
+      <w:rPr>
+        <w:noProof/>
+      </w:rPr>
+      <w:instrText>1</w:instrText>
+    </w:r>
+    <w:r>
+      <w:rPr>
+        <w:noProof/>
+      </w:rPr>
+      <w:fldChar w:fldCharType="end"/>
+    </w:r>
     <w:r>
       <w:instrText xml:space="preserve"> " " \* MERGEFORMAT </w:instrText>
     </w:r>
@@ -12154,14 +12062,27 @@
     <w:r>
       <w:fldChar w:fldCharType="end"/>
     </w:r>
-    <w:fldSimple w:instr=" STYLEREF &quot;Überschrift 1&quot; \* MERGEFORMAT ">
-      <w:r>
-        <w:rPr>
-          <w:noProof/>
-        </w:rPr>
-        <w:t>Einleitung</w:t>
-      </w:r>
-    </w:fldSimple>
+    <w:r>
+      <w:fldChar w:fldCharType="begin"/>
+    </w:r>
+    <w:r>
+      <w:instrText xml:space="preserve"> STYLEREF "Überschrift 1" \* MERGEFORMAT </w:instrText>
+    </w:r>
+    <w:r>
+      <w:fldChar w:fldCharType="separate"/>
+    </w:r>
+    <w:r>
+      <w:rPr>
+        <w:noProof/>
+      </w:rPr>
+      <w:t>Einleitung</w:t>
+    </w:r>
+    <w:r>
+      <w:rPr>
+        <w:noProof/>
+      </w:rPr>
+      <w:fldChar w:fldCharType="end"/>
+    </w:r>
     <w:r>
       <w:tab/>
     </w:r>
@@ -15963,6 +15884,7 @@
     <w:lsdException w:name="HTML Sample" w:semiHidden="1" w:unhideWhenUsed="1"/>
     <w:lsdException w:name="HTML Typewriter" w:semiHidden="1" w:unhideWhenUsed="1"/>
     <w:lsdException w:name="HTML Variable" w:semiHidden="1" w:unhideWhenUsed="1"/>
+    <w:lsdException w:name="Normal Table" w:semiHidden="1" w:unhideWhenUsed="1"/>
     <w:lsdException w:name="annotation subject" w:semiHidden="1" w:unhideWhenUsed="1"/>
     <w:lsdException w:name="No List" w:semiHidden="1" w:unhideWhenUsed="1"/>
     <w:lsdException w:name="Outline List 1" w:semiHidden="1" w:unhideWhenUsed="1"/>
@@ -16009,8 +15931,10 @@
     <w:lsdException w:name="Table Subtle 2" w:semiHidden="1" w:unhideWhenUsed="1"/>
     <w:lsdException w:name="Table Web 1" w:semiHidden="1" w:unhideWhenUsed="1"/>
     <w:lsdException w:name="Table Web 2" w:semiHidden="1" w:unhideWhenUsed="1"/>
+    <w:lsdException w:name="Table Web 3" w:semiHidden="1" w:unhideWhenUsed="1"/>
     <w:lsdException w:name="Balloon Text" w:semiHidden="1" w:unhideWhenUsed="1"/>
     <w:lsdException w:name="Table Grid" w:uiPriority="59"/>
+    <w:lsdException w:name="Table Theme" w:semiHidden="1" w:unhideWhenUsed="1"/>
     <w:lsdException w:name="Placeholder Text" w:semiHidden="1"/>
     <w:lsdException w:name="No Spacing" w:uiPriority="1"/>
     <w:lsdException w:name="Light Shading" w:uiPriority="60"/>
@@ -17675,7 +17599,7 @@
 </file>
 
 <file path=customXml/itemProps1.xml><?xml version="1.0" encoding="utf-8"?>
-<ds:datastoreItem xmlns:ds="http://schemas.openxmlformats.org/officeDocument/2006/customXml" ds:itemID="{427AE3E3-5BF4-4197-910B-F0ACD9E4C8F2}">
+<ds:datastoreItem xmlns:ds="http://schemas.openxmlformats.org/officeDocument/2006/customXml" ds:itemID="{66457380-8AB1-4483-8CC3-C7F456FE18B6}">
   <ds:schemaRefs>
     <ds:schemaRef ds:uri="http://schemas.openxmlformats.org/officeDocument/2006/bibliography"/>
   </ds:schemaRefs>

</xml_diff>